<commit_message>
keep in sync with z2b-interactively
</commit_message>
<xml_diff>
--- a/invite.docx
+++ b/invite.docx
@@ -12,9 +12,30 @@
         <w:rPr>
           <w:rFonts w:ascii="Arial" w:hAnsi="Arial" w:cs="Arial"/>
         </w:rPr>
-        <w:t xml:space="preserve">This tutorial is hands-on. Tutorial materials are hosted at </w:t>
+        <w:t xml:space="preserve">This tutorial is hands-on. </w:t>
+      </w:r>
+      <w:r>
+        <w:rPr>
+          <w:rFonts w:ascii="Arial" w:hAnsi="Arial" w:cs="Arial"/>
+        </w:rPr>
+        <w:t xml:space="preserve">You can follow along at </w:t>
       </w:r>
       <w:hyperlink r:id="rId5" w:history="1">
+        <w:r>
+          <w:rPr>
+            <w:rStyle w:val="Hyperlink"/>
+            <w:rFonts w:ascii="Arial" w:hAnsi="Arial" w:cs="Arial"/>
+          </w:rPr>
+          <w:t>https://jdreyf.shinyapps.io/zero2bioinfo-interactively</w:t>
+        </w:r>
+      </w:hyperlink>
+      <w:r>
+        <w:rPr>
+          <w:rFonts w:ascii="Arial" w:hAnsi="Arial" w:cs="Arial"/>
+        </w:rPr>
+        <w:t xml:space="preserve"> or you can download materials from </w:t>
+      </w:r>
+      <w:hyperlink r:id="rId6" w:history="1">
         <w:r>
           <w:rPr>
             <w:rStyle w:val="Hyperlink"/>
@@ -27,40 +48,25 @@
         <w:rPr>
           <w:rFonts w:ascii="Arial" w:hAnsi="Arial" w:cs="Arial"/>
         </w:rPr>
-        <w:t xml:space="preserve">. The instructions show how to install software to follow along during the tutorial. It’s </w:t>
-      </w:r>
-      <w:r>
-        <w:rPr>
-          <w:rFonts w:ascii="Arial" w:hAnsi="Arial" w:cs="Arial"/>
-          <w:b/>
-          <w:bCs/>
-          <w:color w:val="FF0000"/>
-        </w:rPr>
-        <w:t>strongly recommended</w:t>
-      </w:r>
-      <w:r>
-        <w:rPr>
-          <w:rFonts w:ascii="Arial" w:hAnsi="Arial" w:cs="Arial"/>
-        </w:rPr>
-        <w:t xml:space="preserve"> to </w:t>
-      </w:r>
-      <w:r>
-        <w:rPr>
-          <w:rFonts w:ascii="Arial" w:hAnsi="Arial" w:cs="Arial"/>
-        </w:rPr>
-        <w:t>bring a laptop with the</w:t>
-      </w:r>
-      <w:r>
-        <w:rPr>
-          <w:rFonts w:ascii="Arial" w:hAnsi="Arial" w:cs="Arial"/>
-        </w:rPr>
-        <w:t xml:space="preserve"> software</w:t>
-      </w:r>
-      <w:r>
-        <w:rPr>
-          <w:rFonts w:ascii="Arial" w:hAnsi="Arial" w:cs="Arial"/>
-        </w:rPr>
-        <w:t xml:space="preserve"> installed</w:t>
+        <w:t>, which has instructions for</w:t>
+      </w:r>
+      <w:r>
+        <w:rPr>
+          <w:rFonts w:ascii="Arial" w:hAnsi="Arial" w:cs="Arial"/>
+        </w:rPr>
+        <w:t xml:space="preserve"> how to install software to follow along during the tutorial. If you need assistance</w:t>
+      </w:r>
+      <w:r>
+        <w:rPr>
+          <w:rFonts w:ascii="Arial" w:hAnsi="Arial" w:cs="Arial"/>
+        </w:rPr>
+        <w:t xml:space="preserve"> with installation</w:t>
+      </w:r>
+      <w:r>
+        <w:rPr>
+          <w:rFonts w:ascii="Arial" w:hAnsi="Arial" w:cs="Arial"/>
+        </w:rPr>
+        <w:t>, you can ema</w:t>
       </w:r>
       <w:bookmarkStart w:id="0" w:name="_GoBack"/>
       <w:bookmarkEnd w:id="0"/>
@@ -68,9 +74,9 @@
         <w:rPr>
           <w:rFonts w:ascii="Arial" w:hAnsi="Arial" w:cs="Arial"/>
         </w:rPr>
-        <w:t>. If you need assistance, you can email IT (</w:t>
-      </w:r>
-      <w:hyperlink r:id="rId6" w:history="1">
+        <w:t>il IT (</w:t>
+      </w:r>
+      <w:hyperlink r:id="rId7" w:history="1">
         <w:r>
           <w:rPr>
             <w:rStyle w:val="Hyperlink"/>
@@ -291,7 +297,6 @@
     <w:name w:val="Hyperlink"/>
     <w:basedOn w:val="DefaultParagraphFont"/>
     <w:uiPriority w:val="99"/>
-    <w:semiHidden/>
     <w:unhideWhenUsed/>
     <w:rsid w:val="00A01926"/>
     <w:rPr>
@@ -496,7 +501,6 @@
     <w:name w:val="Hyperlink"/>
     <w:basedOn w:val="DefaultParagraphFont"/>
     <w:uiPriority w:val="99"/>
-    <w:semiHidden/>
     <w:unhideWhenUsed/>
     <w:rsid w:val="00A01926"/>
     <w:rPr>

</xml_diff>